<commit_message>
check point of the UserController mapping.
</commit_message>
<xml_diff>
--- a/resources/mini-projet-APIs.docx
+++ b/resources/mini-projet-APIs.docx
@@ -598,16 +598,16 @@
           <w:color w:val="222222"/>
           <w:sz w:val="20"/>
           <w:szCs w:val="20"/>
-          <w:lang w:eastAsia="fr-FR"/>
-        </w:rPr>
-      </w:pPr>
-      <w:r>
-        <w:rPr>
-          <w:rFonts w:ascii="Consolas" w:eastAsia="Times New Roman" w:hAnsi="Consolas" w:cs="Courier New"/>
-          <w:color w:val="24292E"/>
-          <w:sz w:val="20"/>
-          <w:szCs w:val="20"/>
-          <w:lang w:eastAsia="fr-FR"/>
+          <w:lang w:val="en-US" w:eastAsia="fr-FR"/>
+        </w:rPr>
+      </w:pPr>
+      <w:r>
+        <w:rPr>
+          <w:rFonts w:ascii="Consolas" w:eastAsia="Times New Roman" w:hAnsi="Consolas" w:cs="Courier New"/>
+          <w:color w:val="24292E"/>
+          <w:sz w:val="20"/>
+          <w:szCs w:val="20"/>
+          <w:lang w:val="en-US" w:eastAsia="fr-FR"/>
         </w:rPr>
         <w:t xml:space="preserve">[{ </w:t>
       </w:r>
@@ -648,7 +648,7 @@
           <w:color w:val="24292E"/>
           <w:sz w:val="20"/>
           <w:szCs w:val="20"/>
-          <w:lang w:eastAsia="fr-FR"/>
+          <w:lang w:val="en-US" w:eastAsia="fr-FR"/>
         </w:rPr>
         <w:t>  </w:t>
       </w:r>
@@ -1759,6 +1759,18 @@
         </w:rPr>
         <w:t> le téléchargement d'un fichier JSON doit être déclenché. Le JSON ne doit pas être affiché sous forme texte dans le navigateur web.</w:t>
       </w:r>
+      <w:r>
+        <w:rPr>
+          <w:rFonts w:ascii="Segoe UI" w:eastAsia="Times New Roman" w:hAnsi="Segoe UI" w:cs="Segoe UI"/>
+          <w:color w:val="000000"/>
+          <w:sz w:val="24"/>
+          <w:szCs w:val="24"/>
+          <w:lang w:eastAsia="fr-FR"/>
+        </w:rPr>
+        <w:t xml:space="preserve"> (download file text)</w:t>
+      </w:r>
+      <w:bookmarkStart w:id="0" w:name="_GoBack"/>
+      <w:bookmarkEnd w:id="0"/>
     </w:p>
     <w:p>
       <w:pPr>
@@ -1798,31 +1810,7 @@
           <w:color w:val="24292E"/>
           <w:lang w:eastAsia="fr-FR"/>
         </w:rPr>
-        <w:t xml:space="preserve"> </w:t>
-      </w:r>
-      <w:r>
-        <w:rPr>
-          <w:rFonts w:ascii="Segoe UI" w:eastAsia="Times New Roman" w:hAnsi="Segoe UI" w:cs="Segoe UI"/>
-          <w:color w:val="24292E"/>
-          <w:lang w:eastAsia="fr-FR"/>
-        </w:rPr>
-        <w:t>(us-0</w:t>
-      </w:r>
-      <w:r>
-        <w:rPr>
-          <w:rFonts w:ascii="Segoe UI" w:eastAsia="Times New Roman" w:hAnsi="Segoe UI" w:cs="Segoe UI"/>
-          <w:color w:val="24292E"/>
-          <w:lang w:eastAsia="fr-FR"/>
-        </w:rPr>
-        <w:t>2</w:t>
-      </w:r>
-      <w:r>
-        <w:rPr>
-          <w:rFonts w:ascii="Segoe UI" w:eastAsia="Times New Roman" w:hAnsi="Segoe UI" w:cs="Segoe UI"/>
-          <w:color w:val="24292E"/>
-          <w:lang w:eastAsia="fr-FR"/>
-        </w:rPr>
-        <w:t>)</w:t>
+        <w:t xml:space="preserve"> (us-02)</w:t>
       </w:r>
     </w:p>
     <w:p>
@@ -2267,31 +2255,7 @@
           <w:color w:val="24292E"/>
           <w:lang w:eastAsia="fr-FR"/>
         </w:rPr>
-        <w:t xml:space="preserve"> </w:t>
-      </w:r>
-      <w:r>
-        <w:rPr>
-          <w:rFonts w:ascii="Segoe UI" w:eastAsia="Times New Roman" w:hAnsi="Segoe UI" w:cs="Segoe UI"/>
-          <w:color w:val="24292E"/>
-          <w:lang w:eastAsia="fr-FR"/>
-        </w:rPr>
-        <w:t>(us-0</w:t>
-      </w:r>
-      <w:r>
-        <w:rPr>
-          <w:rFonts w:ascii="Segoe UI" w:eastAsia="Times New Roman" w:hAnsi="Segoe UI" w:cs="Segoe UI"/>
-          <w:color w:val="24292E"/>
-          <w:lang w:eastAsia="fr-FR"/>
-        </w:rPr>
-        <w:t>3</w:t>
-      </w:r>
-      <w:r>
-        <w:rPr>
-          <w:rFonts w:ascii="Segoe UI" w:eastAsia="Times New Roman" w:hAnsi="Segoe UI" w:cs="Segoe UI"/>
-          <w:color w:val="24292E"/>
-          <w:lang w:eastAsia="fr-FR"/>
-        </w:rPr>
-        <w:t>)</w:t>
+        <w:t xml:space="preserve"> (us-03)</w:t>
       </w:r>
     </w:p>
     <w:p>
@@ -2823,31 +2787,7 @@
           <w:color w:val="24292E"/>
           <w:lang w:eastAsia="fr-FR"/>
         </w:rPr>
-        <w:t xml:space="preserve"> </w:t>
-      </w:r>
-      <w:r>
-        <w:rPr>
-          <w:rFonts w:ascii="Segoe UI" w:eastAsia="Times New Roman" w:hAnsi="Segoe UI" w:cs="Segoe UI"/>
-          <w:color w:val="24292E"/>
-          <w:lang w:eastAsia="fr-FR"/>
-        </w:rPr>
-        <w:t>(us-0</w:t>
-      </w:r>
-      <w:r>
-        <w:rPr>
-          <w:rFonts w:ascii="Segoe UI" w:eastAsia="Times New Roman" w:hAnsi="Segoe UI" w:cs="Segoe UI"/>
-          <w:color w:val="24292E"/>
-          <w:lang w:eastAsia="fr-FR"/>
-        </w:rPr>
-        <w:t>4</w:t>
-      </w:r>
-      <w:r>
-        <w:rPr>
-          <w:rFonts w:ascii="Segoe UI" w:eastAsia="Times New Roman" w:hAnsi="Segoe UI" w:cs="Segoe UI"/>
-          <w:color w:val="24292E"/>
-          <w:lang w:eastAsia="fr-FR"/>
-        </w:rPr>
-        <w:t>)</w:t>
+        <w:t xml:space="preserve"> (us-04)</w:t>
       </w:r>
     </w:p>
     <w:p>
@@ -3092,31 +3032,7 @@
           <w:color w:val="24292E"/>
           <w:lang w:eastAsia="fr-FR"/>
         </w:rPr>
-        <w:t xml:space="preserve"> </w:t>
-      </w:r>
-      <w:r>
-        <w:rPr>
-          <w:rFonts w:ascii="Segoe UI" w:eastAsia="Times New Roman" w:hAnsi="Segoe UI" w:cs="Segoe UI"/>
-          <w:color w:val="24292E"/>
-          <w:lang w:eastAsia="fr-FR"/>
-        </w:rPr>
-        <w:t>(us-0</w:t>
-      </w:r>
-      <w:r>
-        <w:rPr>
-          <w:rFonts w:ascii="Segoe UI" w:eastAsia="Times New Roman" w:hAnsi="Segoe UI" w:cs="Segoe UI"/>
-          <w:color w:val="24292E"/>
-          <w:lang w:eastAsia="fr-FR"/>
-        </w:rPr>
-        <w:t>5</w:t>
-      </w:r>
-      <w:r>
-        <w:rPr>
-          <w:rFonts w:ascii="Segoe UI" w:eastAsia="Times New Roman" w:hAnsi="Segoe UI" w:cs="Segoe UI"/>
-          <w:color w:val="24292E"/>
-          <w:lang w:eastAsia="fr-FR"/>
-        </w:rPr>
-        <w:t>)</w:t>
+        <w:t xml:space="preserve"> (us-05)</w:t>
       </w:r>
     </w:p>
     <w:p>
@@ -3784,8 +3700,6 @@
       <w:r>
         <w:t>Service</w:t>
       </w:r>
-      <w:bookmarkStart w:id="0" w:name="_GoBack"/>
-      <w:bookmarkEnd w:id="0"/>
     </w:p>
     <w:sectPr>
       <w:pgSz w:w="11906" w:h="16838"/>

</xml_diff>